<commit_message>
The "about" section has been modified
</commit_message>
<xml_diff>
--- a/src/assets/CV.docx
+++ b/src/assets/CV.docx
@@ -6,7 +6,7 @@
       <w:tblPr>
         <w:tblStyle w:val="a6"/>
         <w:tblW w:w="0" w:type="auto"/>
-        <w:tblInd w:w="-142" w:type="dxa"/>
+        <w:tblInd w:w="137" w:type="dxa"/>
         <w:tblBorders>
           <w:top w:val="none" w:sz="0" w:space="0" w:color="auto"/>
           <w:left w:val="none" w:sz="0" w:space="0" w:color="auto"/>
@@ -18,7 +18,7 @@
         <w:tblLook w:val="04A0" w:firstRow="1" w:lastRow="0" w:firstColumn="1" w:lastColumn="0" w:noHBand="0" w:noVBand="1"/>
       </w:tblPr>
       <w:tblGrid>
-        <w:gridCol w:w="8359"/>
+        <w:gridCol w:w="8080"/>
         <w:gridCol w:w="1843"/>
       </w:tblGrid>
       <w:tr>
@@ -27,7 +27,7 @@
         </w:trPr>
         <w:tc>
           <w:tcPr>
-            <w:tcW w:w="8359" w:type="dxa"/>
+            <w:tcW w:w="8080" w:type="dxa"/>
           </w:tcPr>
           <w:p>
             <w:pPr>
@@ -129,7 +129,7 @@
                 <w:szCs w:val="24"/>
                 <w:lang w:val="ru-RU" w:eastAsia="ru-KG"/>
               </w:rPr>
-              <w:t>Телефон: +996707255203</w:t>
+              <w:t>Телефон: +996 707-25-52-03, +996 556-45-46-80</w:t>
             </w:r>
           </w:p>
           <w:p>
@@ -147,75 +147,16 @@
                 <w:lang w:val="ru-RU" w:eastAsia="ru-KG"/>
               </w:rPr>
             </w:pPr>
-            <w:r>
-              <w:rPr>
-                <w:rFonts w:ascii="Times New Roman" w:eastAsia="Times New Roman" w:hAnsi="Times New Roman" w:cs="Times New Roman"/>
-                <w:sz w:val="24"/>
-                <w:szCs w:val="24"/>
-                <w:lang w:val="ru-RU" w:eastAsia="ru-KG"/>
-              </w:rPr>
-              <w:t xml:space="preserve">Электронная почта: </w:t>
-            </w:r>
             <w:hyperlink r:id="rId6" w:history="1">
               <w:r>
                 <w:rPr>
                   <w:rStyle w:val="a8"/>
                   <w:rFonts w:ascii="Times New Roman" w:eastAsia="Times New Roman" w:hAnsi="Times New Roman" w:cs="Times New Roman"/>
-                  <w:color w:val="auto"/>
                   <w:sz w:val="24"/>
                   <w:szCs w:val="24"/>
-                  <w:u w:val="none"/>
-                  <w:lang w:val="en-US" w:eastAsia="ru-KG"/>
-                </w:rPr>
-                <w:t>osmonalievnurlan</w:t>
-              </w:r>
-              <w:r>
-                <w:rPr>
-                  <w:rStyle w:val="a8"/>
-                  <w:rFonts w:ascii="Times New Roman" w:eastAsia="Times New Roman" w:hAnsi="Times New Roman" w:cs="Times New Roman"/>
-                  <w:color w:val="auto"/>
-                  <w:sz w:val="24"/>
-                  <w:szCs w:val="24"/>
-                  <w:u w:val="none"/>
                   <w:lang w:val="ru-RU" w:eastAsia="ru-KG"/>
                 </w:rPr>
-                <w:t>97@</w:t>
-              </w:r>
-              <w:r>
-                <w:rPr>
-                  <w:rStyle w:val="a8"/>
-                  <w:rFonts w:ascii="Times New Roman" w:eastAsia="Times New Roman" w:hAnsi="Times New Roman" w:cs="Times New Roman"/>
-                  <w:color w:val="auto"/>
-                  <w:sz w:val="24"/>
-                  <w:szCs w:val="24"/>
-                  <w:u w:val="none"/>
-                  <w:lang w:val="en-US" w:eastAsia="ru-KG"/>
-                </w:rPr>
-                <w:t>gmail</w:t>
-              </w:r>
-              <w:r>
-                <w:rPr>
-                  <w:rStyle w:val="a8"/>
-                  <w:rFonts w:ascii="Times New Roman" w:eastAsia="Times New Roman" w:hAnsi="Times New Roman" w:cs="Times New Roman"/>
-                  <w:color w:val="auto"/>
-                  <w:sz w:val="24"/>
-                  <w:szCs w:val="24"/>
-                  <w:u w:val="none"/>
-                  <w:lang w:val="ru-RU" w:eastAsia="ru-KG"/>
-                </w:rPr>
-                <w:t>.</w:t>
-              </w:r>
-              <w:r>
-                <w:rPr>
-                  <w:rStyle w:val="a8"/>
-                  <w:rFonts w:ascii="Times New Roman" w:eastAsia="Times New Roman" w:hAnsi="Times New Roman" w:cs="Times New Roman"/>
-                  <w:color w:val="auto"/>
-                  <w:sz w:val="24"/>
-                  <w:szCs w:val="24"/>
-                  <w:u w:val="none"/>
-                  <w:lang w:val="en-US" w:eastAsia="ru-KG"/>
-                </w:rPr>
-                <w:t>com</w:t>
+                <w:t>Электронная почта</w:t>
               </w:r>
             </w:hyperlink>
           </w:p>
@@ -234,15 +175,18 @@
                 <w:lang w:val="en-US" w:eastAsia="ru-KG"/>
               </w:rPr>
             </w:pPr>
-            <w:r>
-              <w:rPr>
-                <w:rFonts w:ascii="Times New Roman" w:eastAsia="Times New Roman" w:hAnsi="Times New Roman" w:cs="Times New Roman"/>
-                <w:sz w:val="24"/>
-                <w:szCs w:val="24"/>
-                <w:lang w:val="en-US" w:eastAsia="ru-KG"/>
-              </w:rPr>
-              <w:t>LinkedIn: https://www.linkedin.com/in/nurlan-osmonaliev-587830278</w:t>
-            </w:r>
+            <w:hyperlink r:id="rId7" w:history="1">
+              <w:r>
+                <w:rPr>
+                  <w:rStyle w:val="a8"/>
+                  <w:rFonts w:ascii="Times New Roman" w:eastAsia="Times New Roman" w:hAnsi="Times New Roman" w:cs="Times New Roman"/>
+                  <w:sz w:val="24"/>
+                  <w:szCs w:val="24"/>
+                  <w:lang w:val="en-US" w:eastAsia="ru-KG"/>
+                </w:rPr>
+                <w:t>LinkedIn</w:t>
+              </w:r>
+            </w:hyperlink>
           </w:p>
         </w:tc>
         <w:tc>
@@ -283,7 +227,7 @@
                           <pic:cNvPicPr/>
                         </pic:nvPicPr>
                         <pic:blipFill>
-                          <a:blip r:embed="rId7" cstate="print">
+                          <a:blip r:embed="rId8" cstate="print">
                             <a:extLst>
                               <a:ext uri="{28A0092B-C50C-407E-A947-70E740481C1C}">
                                 <a14:useLocalDpi xmlns:a14="http://schemas.microsoft.com/office/drawing/2010/main" val="0"/>
@@ -372,19 +316,8 @@
           <w:szCs w:val="24"/>
           <w:lang w:val="ru-RU" w:eastAsia="ru-KG"/>
         </w:rPr>
-        <w:t xml:space="preserve"> </w:t>
-      </w:r>
-      <w:proofErr w:type="spellStart"/>
-      <w:r>
-        <w:rPr>
-          <w:rFonts w:ascii="Times New Roman" w:eastAsia="Times New Roman" w:hAnsi="Times New Roman" w:cs="Times New Roman"/>
-          <w:sz w:val="24"/>
-          <w:szCs w:val="24"/>
-          <w:lang w:val="ru-RU" w:eastAsia="ru-KG"/>
-        </w:rPr>
-        <w:t>фронтенд</w:t>
-      </w:r>
-      <w:proofErr w:type="spellEnd"/>
+        <w:t xml:space="preserve"> фронтенд</w:t>
+      </w:r>
       <w:r>
         <w:rPr>
           <w:rFonts w:ascii="Times New Roman" w:eastAsia="Times New Roman" w:hAnsi="Times New Roman" w:cs="Times New Roman"/>
@@ -498,7 +431,6 @@
           <w:lang w:val="ru-RU" w:eastAsia="ru-KG"/>
         </w:rPr>
       </w:pPr>
-      <w:proofErr w:type="spellStart"/>
       <w:r>
         <w:rPr>
           <w:rFonts w:ascii="Times New Roman" w:eastAsia="Times New Roman" w:hAnsi="Times New Roman" w:cs="Times New Roman"/>
@@ -508,7 +440,6 @@
         </w:rPr>
         <w:t>Фронтенд</w:t>
       </w:r>
-      <w:proofErr w:type="spellEnd"/>
       <w:r>
         <w:rPr>
           <w:rFonts w:ascii="Times New Roman" w:eastAsia="Times New Roman" w:hAnsi="Times New Roman" w:cs="Times New Roman"/>
@@ -525,9 +456,17 @@
           <w:szCs w:val="24"/>
           <w:lang w:val="ru-RU" w:eastAsia="ru-KG"/>
         </w:rPr>
-        <w:t xml:space="preserve"> в </w:t>
-      </w:r>
-      <w:proofErr w:type="spellStart"/>
+        <w:t xml:space="preserve"> в</w:t>
+      </w:r>
+      <w:r>
+        <w:rPr>
+          <w:rFonts w:ascii="Times New Roman" w:eastAsia="Times New Roman" w:hAnsi="Times New Roman" w:cs="Times New Roman"/>
+          <w:sz w:val="24"/>
+          <w:szCs w:val="24"/>
+          <w:lang w:val="ru-RU" w:eastAsia="ru-KG"/>
+        </w:rPr>
+        <w:t xml:space="preserve"> </w:t>
+      </w:r>
       <w:r>
         <w:rPr>
           <w:rFonts w:ascii="Times New Roman" w:eastAsia="Times New Roman" w:hAnsi="Times New Roman" w:cs="Times New Roman"/>
@@ -535,9 +474,26 @@
           <w:szCs w:val="24"/>
           <w:lang w:val="en-US" w:eastAsia="ru-KG"/>
         </w:rPr>
-        <w:t>WEBSmart</w:t>
-      </w:r>
-      <w:proofErr w:type="spellEnd"/>
+        <w:t>Stakan</w:t>
+      </w:r>
+      <w:r>
+        <w:rPr>
+          <w:rFonts w:ascii="Times New Roman" w:eastAsia="Times New Roman" w:hAnsi="Times New Roman" w:cs="Times New Roman"/>
+          <w:sz w:val="24"/>
+          <w:szCs w:val="24"/>
+          <w:lang w:val="ru-RU" w:eastAsia="ru-KG"/>
+        </w:rPr>
+        <w:t>.</w:t>
+      </w:r>
+      <w:r>
+        <w:rPr>
+          <w:rFonts w:ascii="Times New Roman" w:eastAsia="Times New Roman" w:hAnsi="Times New Roman" w:cs="Times New Roman"/>
+          <w:sz w:val="24"/>
+          <w:szCs w:val="24"/>
+          <w:lang w:val="en-US" w:eastAsia="ru-KG"/>
+        </w:rPr>
+        <w:t>kg</w:t>
+      </w:r>
       <w:r>
         <w:rPr>
           <w:rFonts w:ascii="Times New Roman" w:eastAsia="Times New Roman" w:hAnsi="Times New Roman" w:cs="Times New Roman"/>
@@ -631,27 +587,25 @@
           <w:szCs w:val="24"/>
           <w:lang w:val="ru-RU" w:eastAsia="ru-KG"/>
         </w:rPr>
-        <w:t xml:space="preserve">Работал в команде с </w:t>
-      </w:r>
-      <w:proofErr w:type="spellStart"/>
-      <w:r>
-        <w:rPr>
-          <w:rFonts w:ascii="Times New Roman" w:eastAsia="Times New Roman" w:hAnsi="Times New Roman" w:cs="Times New Roman"/>
-          <w:sz w:val="24"/>
-          <w:szCs w:val="24"/>
-          <w:lang w:val="ru-RU" w:eastAsia="ru-KG"/>
-        </w:rPr>
-        <w:t>опытними</w:t>
-      </w:r>
-      <w:proofErr w:type="spellEnd"/>
-      <w:r>
-        <w:rPr>
-          <w:rFonts w:ascii="Times New Roman" w:eastAsia="Times New Roman" w:hAnsi="Times New Roman" w:cs="Times New Roman"/>
-          <w:sz w:val="24"/>
-          <w:szCs w:val="24"/>
-          <w:lang w:val="ru-RU" w:eastAsia="ru-KG"/>
-        </w:rPr>
-        <w:t xml:space="preserve"> разработчиками и дизайнерами для освоения новых технологий.</w:t>
+        <w:t>Работал в команде с опытн</w:t>
+      </w:r>
+      <w:r>
+        <w:rPr>
+          <w:rFonts w:ascii="Times New Roman" w:eastAsia="Times New Roman" w:hAnsi="Times New Roman" w:cs="Times New Roman"/>
+          <w:sz w:val="24"/>
+          <w:szCs w:val="24"/>
+          <w:lang w:val="ru-RU" w:eastAsia="ru-KG"/>
+        </w:rPr>
+        <w:t>ы</w:t>
+      </w:r>
+      <w:r>
+        <w:rPr>
+          <w:rFonts w:ascii="Times New Roman" w:eastAsia="Times New Roman" w:hAnsi="Times New Roman" w:cs="Times New Roman"/>
+          <w:sz w:val="24"/>
+          <w:szCs w:val="24"/>
+          <w:lang w:val="ru-RU" w:eastAsia="ru-KG"/>
+        </w:rPr>
+        <w:t>ми разработчиками и дизайнерами для освоения новых технологий.</w:t>
       </w:r>
     </w:p>
     <w:p>
@@ -723,7 +677,6 @@
         </w:rPr>
         <w:t xml:space="preserve">и </w:t>
       </w:r>
-      <w:proofErr w:type="spellStart"/>
       <w:r>
         <w:rPr>
           <w:rFonts w:ascii="Times New Roman" w:eastAsia="Times New Roman" w:hAnsi="Times New Roman" w:cs="Times New Roman"/>
@@ -733,7 +686,33 @@
         </w:rPr>
         <w:t>Javascript</w:t>
       </w:r>
-      <w:proofErr w:type="spellEnd"/>
+      <w:r>
+        <w:rPr>
+          <w:rFonts w:ascii="Times New Roman" w:eastAsia="Times New Roman" w:hAnsi="Times New Roman" w:cs="Times New Roman"/>
+          <w:sz w:val="24"/>
+          <w:szCs w:val="24"/>
+          <w:lang w:val="ru-RU" w:eastAsia="ru-KG"/>
+        </w:rPr>
+        <w:t xml:space="preserve"> </w:t>
+      </w:r>
+      <w:r>
+        <w:rPr>
+          <w:rFonts w:ascii="Times New Roman" w:eastAsia="Times New Roman" w:hAnsi="Times New Roman" w:cs="Times New Roman"/>
+          <w:sz w:val="24"/>
+          <w:szCs w:val="24"/>
+          <w:lang w:val="ru-RU" w:eastAsia="ru-KG"/>
+        </w:rPr>
+        <w:t>для создания интерфейсов и анимаци</w:t>
+      </w:r>
+      <w:r>
+        <w:rPr>
+          <w:rFonts w:ascii="Times New Roman" w:eastAsia="Times New Roman" w:hAnsi="Times New Roman" w:cs="Times New Roman"/>
+          <w:sz w:val="24"/>
+          <w:szCs w:val="24"/>
+          <w:lang w:val="ru-RU" w:eastAsia="ru-KG"/>
+        </w:rPr>
+        <w:t>и</w:t>
+      </w:r>
       <w:r>
         <w:rPr>
           <w:rFonts w:ascii="Times New Roman" w:eastAsia="Times New Roman" w:hAnsi="Times New Roman" w:cs="Times New Roman"/>
@@ -750,7 +729,7 @@
           <w:szCs w:val="24"/>
           <w:lang w:val="ru-RU" w:eastAsia="ru-KG"/>
         </w:rPr>
-        <w:t xml:space="preserve">а также </w:t>
+        <w:t xml:space="preserve">а также библиотеки такие как </w:t>
       </w:r>
       <w:r>
         <w:rPr>
@@ -768,25 +747,16 @@
           <w:szCs w:val="24"/>
           <w:lang w:val="ru-RU" w:eastAsia="ru-KG"/>
         </w:rPr>
-        <w:t xml:space="preserve"> </w:t>
-      </w:r>
-      <w:r>
-        <w:rPr>
-          <w:rFonts w:ascii="Times New Roman" w:eastAsia="Times New Roman" w:hAnsi="Times New Roman" w:cs="Times New Roman"/>
-          <w:sz w:val="24"/>
-          <w:szCs w:val="24"/>
-          <w:lang w:val="ru-RU" w:eastAsia="ru-KG"/>
-        </w:rPr>
-        <w:t>для создания интерфейсов и анимаци</w:t>
-      </w:r>
-      <w:r>
-        <w:rPr>
-          <w:rFonts w:ascii="Times New Roman" w:eastAsia="Times New Roman" w:hAnsi="Times New Roman" w:cs="Times New Roman"/>
-          <w:sz w:val="24"/>
-          <w:szCs w:val="24"/>
-          <w:lang w:val="ru-RU" w:eastAsia="ru-KG"/>
-        </w:rPr>
-        <w:t>и</w:t>
+        <w:t xml:space="preserve"> и </w:t>
+      </w:r>
+      <w:r>
+        <w:rPr>
+          <w:rFonts w:ascii="Times New Roman" w:eastAsia="Times New Roman" w:hAnsi="Times New Roman" w:cs="Times New Roman"/>
+          <w:sz w:val="24"/>
+          <w:szCs w:val="24"/>
+          <w:lang w:val="en-US" w:eastAsia="ru-KG"/>
+        </w:rPr>
+        <w:t>Tailwind</w:t>
       </w:r>
       <w:r>
         <w:rPr>
@@ -1318,302 +1288,236 @@
         </w:pict>
       </w:r>
     </w:p>
-    <w:p>
-      <w:pPr>
-        <w:spacing w:after="0" w:line="240" w:lineRule="auto"/>
-        <w:rPr>
-          <w:rFonts w:ascii="Times New Roman" w:eastAsia="Times New Roman" w:hAnsi="Times New Roman" w:cs="Times New Roman"/>
-          <w:sz w:val="24"/>
-          <w:szCs w:val="24"/>
-          <w:lang w:val="ru-RU" w:eastAsia="ru-KG"/>
-        </w:rPr>
-      </w:pPr>
-      <w:r>
-        <w:rPr>
-          <w:rFonts w:ascii="Times New Roman" w:eastAsia="Times New Roman" w:hAnsi="Times New Roman" w:cs="Times New Roman"/>
-          <w:sz w:val="24"/>
-          <w:szCs w:val="24"/>
-          <w:lang w:val="ru-RU" w:eastAsia="ru-KG"/>
-        </w:rPr>
-        <w:t xml:space="preserve">Языки: </w:t>
-      </w:r>
-    </w:p>
-    <w:p>
-      <w:pPr>
-        <w:spacing w:after="0" w:line="240" w:lineRule="auto"/>
-        <w:rPr>
-          <w:rFonts w:ascii="Times New Roman" w:eastAsia="Times New Roman" w:hAnsi="Times New Roman" w:cs="Times New Roman"/>
-          <w:sz w:val="24"/>
-          <w:szCs w:val="24"/>
-          <w:lang w:val="ru-RU" w:eastAsia="ru-KG"/>
-        </w:rPr>
-      </w:pPr>
-    </w:p>
-    <w:p>
-      <w:pPr>
-        <w:pStyle w:val="a7"/>
-        <w:numPr>
-          <w:ilvl w:val="0"/>
-          <w:numId w:val="20"/>
-        </w:numPr>
-        <w:spacing w:after="0" w:line="240" w:lineRule="auto"/>
-        <w:rPr>
-          <w:rFonts w:ascii="Times New Roman" w:eastAsia="Times New Roman" w:hAnsi="Times New Roman" w:cs="Times New Roman"/>
-          <w:sz w:val="24"/>
-          <w:szCs w:val="24"/>
-          <w:lang w:val="ru-RU" w:eastAsia="ru-KG"/>
-        </w:rPr>
-      </w:pPr>
-      <w:r>
-        <w:rPr>
-          <w:rFonts w:ascii="Times New Roman" w:eastAsia="Times New Roman" w:hAnsi="Times New Roman" w:cs="Times New Roman"/>
-          <w:sz w:val="24"/>
-          <w:szCs w:val="24"/>
-          <w:lang w:val="ru-RU" w:eastAsia="ru-KG"/>
-        </w:rPr>
-        <w:t>Кыргызский (</w:t>
-      </w:r>
-      <w:r>
-        <w:rPr>
-          <w:rFonts w:ascii="Times New Roman" w:eastAsia="Times New Roman" w:hAnsi="Times New Roman" w:cs="Times New Roman"/>
-          <w:sz w:val="24"/>
-          <w:szCs w:val="24"/>
-          <w:lang w:val="ru-RU" w:eastAsia="ru-KG"/>
-        </w:rPr>
-        <w:t>родной</w:t>
-      </w:r>
-      <w:r>
-        <w:rPr>
-          <w:rFonts w:ascii="Times New Roman" w:eastAsia="Times New Roman" w:hAnsi="Times New Roman" w:cs="Times New Roman"/>
-          <w:sz w:val="24"/>
-          <w:szCs w:val="24"/>
-          <w:lang w:val="ru-RU" w:eastAsia="ru-KG"/>
-        </w:rPr>
-        <w:t>)</w:t>
-      </w:r>
-    </w:p>
-    <w:p>
-      <w:pPr>
-        <w:pStyle w:val="a7"/>
-        <w:numPr>
-          <w:ilvl w:val="0"/>
-          <w:numId w:val="20"/>
-        </w:numPr>
-        <w:spacing w:after="0" w:line="240" w:lineRule="auto"/>
-        <w:rPr>
-          <w:rFonts w:ascii="Times New Roman" w:eastAsia="Times New Roman" w:hAnsi="Times New Roman" w:cs="Times New Roman"/>
-          <w:sz w:val="24"/>
-          <w:szCs w:val="24"/>
-          <w:lang w:val="ru-RU" w:eastAsia="ru-KG"/>
-        </w:rPr>
-      </w:pPr>
-      <w:r>
-        <w:rPr>
-          <w:rFonts w:ascii="Times New Roman" w:eastAsia="Times New Roman" w:hAnsi="Times New Roman" w:cs="Times New Roman"/>
-          <w:sz w:val="24"/>
-          <w:szCs w:val="24"/>
-          <w:lang w:val="ru-RU" w:eastAsia="ru-KG"/>
-        </w:rPr>
-        <w:t>Русский (</w:t>
-      </w:r>
-      <w:r>
-        <w:rPr>
-          <w:rFonts w:ascii="Times New Roman" w:eastAsia="Times New Roman" w:hAnsi="Times New Roman" w:cs="Times New Roman"/>
-          <w:sz w:val="24"/>
-          <w:szCs w:val="24"/>
-          <w:lang w:val="en-US" w:eastAsia="ru-KG"/>
-        </w:rPr>
-        <w:t>C1</w:t>
-      </w:r>
-      <w:r>
-        <w:rPr>
-          <w:rFonts w:ascii="Times New Roman" w:eastAsia="Times New Roman" w:hAnsi="Times New Roman" w:cs="Times New Roman"/>
-          <w:sz w:val="24"/>
-          <w:szCs w:val="24"/>
-          <w:lang w:val="ru-RU" w:eastAsia="ru-KG"/>
-        </w:rPr>
-        <w:t>)</w:t>
-      </w:r>
-    </w:p>
-    <w:p>
-      <w:pPr>
-        <w:pStyle w:val="a7"/>
-        <w:numPr>
-          <w:ilvl w:val="0"/>
-          <w:numId w:val="20"/>
-        </w:numPr>
-        <w:spacing w:after="0" w:line="240" w:lineRule="auto"/>
-        <w:rPr>
-          <w:rFonts w:ascii="Times New Roman" w:eastAsia="Times New Roman" w:hAnsi="Times New Roman" w:cs="Times New Roman"/>
-          <w:sz w:val="24"/>
-          <w:szCs w:val="24"/>
-          <w:lang w:val="ru-RU" w:eastAsia="ru-KG"/>
-        </w:rPr>
-      </w:pPr>
-      <w:r>
-        <w:rPr>
-          <w:rFonts w:ascii="Times New Roman" w:eastAsia="Times New Roman" w:hAnsi="Times New Roman" w:cs="Times New Roman"/>
-          <w:sz w:val="24"/>
-          <w:szCs w:val="24"/>
-          <w:lang w:val="ru-RU" w:eastAsia="ru-KG"/>
-        </w:rPr>
-        <w:t>Английский (</w:t>
-      </w:r>
-      <w:r>
-        <w:rPr>
-          <w:rFonts w:ascii="Times New Roman" w:eastAsia="Times New Roman" w:hAnsi="Times New Roman" w:cs="Times New Roman"/>
-          <w:sz w:val="24"/>
-          <w:szCs w:val="24"/>
-          <w:lang w:val="en-US" w:eastAsia="ru-KG"/>
-        </w:rPr>
-        <w:t>C1</w:t>
-      </w:r>
-      <w:r>
-        <w:rPr>
-          <w:rFonts w:ascii="Times New Roman" w:eastAsia="Times New Roman" w:hAnsi="Times New Roman" w:cs="Times New Roman"/>
-          <w:sz w:val="24"/>
-          <w:szCs w:val="24"/>
-          <w:lang w:val="ru-RU" w:eastAsia="ru-KG"/>
-        </w:rPr>
-        <w:t>)</w:t>
-      </w:r>
-    </w:p>
-    <w:p>
-      <w:pPr>
-        <w:pStyle w:val="a7"/>
-        <w:spacing w:after="0" w:line="240" w:lineRule="auto"/>
-        <w:rPr>
-          <w:rFonts w:ascii="Times New Roman" w:eastAsia="Times New Roman" w:hAnsi="Times New Roman" w:cs="Times New Roman"/>
-          <w:sz w:val="24"/>
-          <w:szCs w:val="24"/>
-          <w:lang w:val="ru-RU" w:eastAsia="ru-KG"/>
-        </w:rPr>
-      </w:pPr>
-    </w:p>
-    <w:p>
-      <w:pPr>
-        <w:spacing w:before="720" w:after="720" w:line="240" w:lineRule="auto"/>
-        <w:rPr>
-          <w:rFonts w:ascii="Times New Roman" w:eastAsia="Times New Roman" w:hAnsi="Times New Roman" w:cs="Times New Roman"/>
-          <w:sz w:val="24"/>
-          <w:szCs w:val="24"/>
-          <w:lang w:eastAsia="ru-KG"/>
-        </w:rPr>
-      </w:pPr>
-      <w:r>
-        <w:rPr>
-          <w:rFonts w:ascii="Times New Roman" w:eastAsia="Times New Roman" w:hAnsi="Times New Roman" w:cs="Times New Roman"/>
-          <w:sz w:val="24"/>
-          <w:szCs w:val="24"/>
-          <w:lang w:eastAsia="ru-KG"/>
-        </w:rPr>
-        <w:pict w14:anchorId="733B7796">
-          <v:rect id="_x0000_i1036" style="width:0;height:0" o:hralign="center" o:bullet="t" o:hrstd="t" o:hr="t" fillcolor="#a0a0a0" stroked="f"/>
-        </w:pict>
-      </w:r>
-    </w:p>
-    <w:p>
-      <w:pPr>
-        <w:spacing w:before="720" w:after="720" w:line="240" w:lineRule="auto"/>
-        <w:rPr>
-          <w:rFonts w:ascii="Times New Roman" w:eastAsia="Times New Roman" w:hAnsi="Times New Roman" w:cs="Times New Roman"/>
-          <w:sz w:val="24"/>
-          <w:szCs w:val="24"/>
-          <w:lang w:val="ru-RU" w:eastAsia="ru-KG"/>
-        </w:rPr>
-      </w:pPr>
-      <w:r>
-        <w:rPr>
-          <w:rFonts w:ascii="Times New Roman" w:eastAsia="Times New Roman" w:hAnsi="Times New Roman" w:cs="Times New Roman"/>
-          <w:sz w:val="24"/>
-          <w:szCs w:val="24"/>
-          <w:lang w:val="ru-RU" w:eastAsia="ru-KG"/>
-        </w:rPr>
-        <w:t>Проекты:</w:t>
-      </w:r>
-      <w:r>
-        <w:rPr>
-          <w:rFonts w:ascii="Times New Roman" w:eastAsia="Times New Roman" w:hAnsi="Times New Roman" w:cs="Times New Roman"/>
-          <w:sz w:val="24"/>
-          <w:szCs w:val="24"/>
-          <w:lang w:val="en-US" w:eastAsia="ru-KG"/>
-        </w:rPr>
-        <w:t xml:space="preserve"> </w:t>
-      </w:r>
-      <w:r>
-        <w:rPr>
-          <w:rFonts w:ascii="Times New Roman" w:eastAsia="Times New Roman" w:hAnsi="Times New Roman" w:cs="Times New Roman"/>
-          <w:sz w:val="24"/>
-          <w:szCs w:val="24"/>
-          <w:lang w:val="en-US" w:eastAsia="ru-KG"/>
-        </w:rPr>
-        <w:tab/>
-      </w:r>
-    </w:p>
-    <w:p>
-      <w:pPr>
-        <w:spacing w:before="720" w:after="720" w:line="240" w:lineRule="auto"/>
-        <w:rPr>
-          <w:rFonts w:ascii="Times New Roman" w:eastAsia="Times New Roman" w:hAnsi="Times New Roman" w:cs="Times New Roman"/>
-          <w:sz w:val="24"/>
-          <w:szCs w:val="24"/>
-          <w:lang w:eastAsia="ru-KG"/>
-        </w:rPr>
-      </w:pPr>
-      <w:r>
-        <w:rPr>
-          <w:rFonts w:ascii="Times New Roman" w:eastAsia="Times New Roman" w:hAnsi="Times New Roman" w:cs="Times New Roman"/>
-          <w:sz w:val="24"/>
-          <w:szCs w:val="24"/>
-          <w:lang w:eastAsia="ru-KG"/>
-        </w:rPr>
-        <w:pict w14:anchorId="4B6797CC">
-          <v:rect id="_x0000_i1037" style="width:0;height:0" o:hralign="center" o:hrstd="t" o:hr="t" fillcolor="#a0a0a0" stroked="f"/>
-        </w:pict>
-      </w:r>
-    </w:p>
-    <w:p>
-      <w:pPr>
-        <w:spacing w:before="720" w:after="720" w:line="240" w:lineRule="auto"/>
-        <w:rPr>
-          <w:rFonts w:ascii="Times New Roman" w:eastAsia="Times New Roman" w:hAnsi="Times New Roman" w:cs="Times New Roman"/>
-          <w:sz w:val="24"/>
-          <w:szCs w:val="24"/>
-          <w:lang w:val="en-US" w:eastAsia="ru-KG"/>
-        </w:rPr>
-      </w:pPr>
-      <w:r>
-        <w:rPr>
-          <w:rFonts w:ascii="Times New Roman" w:eastAsia="Times New Roman" w:hAnsi="Times New Roman" w:cs="Times New Roman"/>
-          <w:sz w:val="24"/>
-          <w:szCs w:val="24"/>
-          <w:lang w:val="ru-RU" w:eastAsia="ru-KG"/>
-        </w:rPr>
-        <w:t xml:space="preserve">Портфолио: </w:t>
-      </w:r>
-    </w:p>
-    <w:p>
-      <w:pPr>
-        <w:spacing w:before="720" w:after="720" w:line="240" w:lineRule="auto"/>
-        <w:rPr>
-          <w:rFonts w:ascii="Times New Roman" w:eastAsia="Times New Roman" w:hAnsi="Times New Roman" w:cs="Times New Roman"/>
-          <w:sz w:val="24"/>
-          <w:szCs w:val="24"/>
-          <w:lang w:eastAsia="ru-KG"/>
-        </w:rPr>
-      </w:pPr>
-      <w:r>
-        <w:rPr>
-          <w:rFonts w:ascii="Times New Roman" w:eastAsia="Times New Roman" w:hAnsi="Times New Roman" w:cs="Times New Roman"/>
-          <w:sz w:val="24"/>
-          <w:szCs w:val="24"/>
-          <w:lang w:eastAsia="ru-KG"/>
-        </w:rPr>
-        <w:pict w14:anchorId="603752EF">
-          <v:rect id="_x0000_i1038" style="width:0;height:0" o:hralign="center" o:bullet="t" o:hrstd="t" o:hr="t" fillcolor="#a0a0a0" stroked="f"/>
-        </w:pict>
-      </w:r>
-    </w:p>
+    <w:tbl>
+      <w:tblPr>
+        <w:tblStyle w:val="a6"/>
+        <w:tblW w:w="0" w:type="auto"/>
+        <w:tblBorders>
+          <w:top w:val="none" w:sz="0" w:space="0" w:color="auto"/>
+          <w:left w:val="none" w:sz="0" w:space="0" w:color="auto"/>
+          <w:bottom w:val="none" w:sz="0" w:space="0" w:color="auto"/>
+          <w:right w:val="none" w:sz="0" w:space="0" w:color="auto"/>
+          <w:insideH w:val="none" w:sz="0" w:space="0" w:color="auto"/>
+          <w:insideV w:val="none" w:sz="0" w:space="0" w:color="auto"/>
+        </w:tblBorders>
+        <w:tblLook w:val="04A0" w:firstRow="1" w:lastRow="0" w:firstColumn="1" w:lastColumn="0" w:noHBand="0" w:noVBand="1"/>
+      </w:tblPr>
+      <w:tblGrid>
+        <w:gridCol w:w="5228"/>
+        <w:gridCol w:w="5228"/>
+      </w:tblGrid>
+      <w:tr>
+        <w:tc>
+          <w:tcPr>
+            <w:tcW w:w="5228" w:type="dxa"/>
+          </w:tcPr>
+          <w:p>
+            <w:pPr>
+              <w:rPr>
+                <w:rFonts w:ascii="Times New Roman" w:eastAsia="Times New Roman" w:hAnsi="Times New Roman" w:cs="Times New Roman"/>
+                <w:sz w:val="24"/>
+                <w:szCs w:val="24"/>
+                <w:lang w:val="ru-RU" w:eastAsia="ru-KG"/>
+              </w:rPr>
+            </w:pPr>
+            <w:r>
+              <w:rPr>
+                <w:rFonts w:ascii="Times New Roman" w:eastAsia="Times New Roman" w:hAnsi="Times New Roman" w:cs="Times New Roman"/>
+                <w:sz w:val="24"/>
+                <w:szCs w:val="24"/>
+                <w:lang w:val="ru-RU" w:eastAsia="ru-KG"/>
+              </w:rPr>
+              <w:t xml:space="preserve">Языки: </w:t>
+            </w:r>
+          </w:p>
+          <w:p>
+            <w:pPr>
+              <w:rPr>
+                <w:rFonts w:ascii="Times New Roman" w:eastAsia="Times New Roman" w:hAnsi="Times New Roman" w:cs="Times New Roman"/>
+                <w:sz w:val="24"/>
+                <w:szCs w:val="24"/>
+                <w:lang w:val="ru-RU" w:eastAsia="ru-KG"/>
+              </w:rPr>
+            </w:pPr>
+          </w:p>
+          <w:p>
+            <w:pPr>
+              <w:pStyle w:val="a7"/>
+              <w:numPr>
+                <w:ilvl w:val="0"/>
+                <w:numId w:val="20"/>
+              </w:numPr>
+              <w:rPr>
+                <w:rFonts w:ascii="Times New Roman" w:eastAsia="Times New Roman" w:hAnsi="Times New Roman" w:cs="Times New Roman"/>
+                <w:sz w:val="24"/>
+                <w:szCs w:val="24"/>
+                <w:lang w:val="ru-RU" w:eastAsia="ru-KG"/>
+              </w:rPr>
+            </w:pPr>
+            <w:r>
+              <w:rPr>
+                <w:rFonts w:ascii="Times New Roman" w:eastAsia="Times New Roman" w:hAnsi="Times New Roman" w:cs="Times New Roman"/>
+                <w:sz w:val="24"/>
+                <w:szCs w:val="24"/>
+                <w:lang w:val="ru-RU" w:eastAsia="ru-KG"/>
+              </w:rPr>
+              <w:t>Кыргызский (родной)</w:t>
+            </w:r>
+          </w:p>
+          <w:p>
+            <w:pPr>
+              <w:pStyle w:val="a7"/>
+              <w:numPr>
+                <w:ilvl w:val="0"/>
+                <w:numId w:val="20"/>
+              </w:numPr>
+              <w:rPr>
+                <w:rFonts w:ascii="Times New Roman" w:eastAsia="Times New Roman" w:hAnsi="Times New Roman" w:cs="Times New Roman"/>
+                <w:sz w:val="24"/>
+                <w:szCs w:val="24"/>
+                <w:lang w:val="ru-RU" w:eastAsia="ru-KG"/>
+              </w:rPr>
+            </w:pPr>
+            <w:r>
+              <w:rPr>
+                <w:rFonts w:ascii="Times New Roman" w:eastAsia="Times New Roman" w:hAnsi="Times New Roman" w:cs="Times New Roman"/>
+                <w:sz w:val="24"/>
+                <w:szCs w:val="24"/>
+                <w:lang w:val="ru-RU" w:eastAsia="ru-KG"/>
+              </w:rPr>
+              <w:t>Русский (</w:t>
+            </w:r>
+            <w:r>
+              <w:rPr>
+                <w:rFonts w:ascii="Times New Roman" w:eastAsia="Times New Roman" w:hAnsi="Times New Roman" w:cs="Times New Roman"/>
+                <w:sz w:val="24"/>
+                <w:szCs w:val="24"/>
+                <w:lang w:val="en-US" w:eastAsia="ru-KG"/>
+              </w:rPr>
+              <w:t>C1</w:t>
+            </w:r>
+            <w:r>
+              <w:rPr>
+                <w:rFonts w:ascii="Times New Roman" w:eastAsia="Times New Roman" w:hAnsi="Times New Roman" w:cs="Times New Roman"/>
+                <w:sz w:val="24"/>
+                <w:szCs w:val="24"/>
+                <w:lang w:val="ru-RU" w:eastAsia="ru-KG"/>
+              </w:rPr>
+              <w:t>)</w:t>
+            </w:r>
+          </w:p>
+          <w:p>
+            <w:pPr>
+              <w:pStyle w:val="a7"/>
+              <w:numPr>
+                <w:ilvl w:val="0"/>
+                <w:numId w:val="20"/>
+              </w:numPr>
+              <w:rPr>
+                <w:rFonts w:ascii="Times New Roman" w:eastAsia="Times New Roman" w:hAnsi="Times New Roman" w:cs="Times New Roman"/>
+                <w:sz w:val="24"/>
+                <w:szCs w:val="24"/>
+                <w:lang w:val="ru-RU" w:eastAsia="ru-KG"/>
+              </w:rPr>
+            </w:pPr>
+            <w:r>
+              <w:rPr>
+                <w:rFonts w:ascii="Times New Roman" w:eastAsia="Times New Roman" w:hAnsi="Times New Roman" w:cs="Times New Roman"/>
+                <w:sz w:val="24"/>
+                <w:szCs w:val="24"/>
+                <w:lang w:val="ru-RU" w:eastAsia="ru-KG"/>
+              </w:rPr>
+              <w:t>Английский (</w:t>
+            </w:r>
+            <w:r>
+              <w:rPr>
+                <w:rFonts w:ascii="Times New Roman" w:eastAsia="Times New Roman" w:hAnsi="Times New Roman" w:cs="Times New Roman"/>
+                <w:sz w:val="24"/>
+                <w:szCs w:val="24"/>
+                <w:lang w:val="en-US" w:eastAsia="ru-KG"/>
+              </w:rPr>
+              <w:t>C1</w:t>
+            </w:r>
+            <w:r>
+              <w:rPr>
+                <w:rFonts w:ascii="Times New Roman" w:eastAsia="Times New Roman" w:hAnsi="Times New Roman" w:cs="Times New Roman"/>
+                <w:sz w:val="24"/>
+                <w:szCs w:val="24"/>
+                <w:lang w:val="ru-RU" w:eastAsia="ru-KG"/>
+              </w:rPr>
+              <w:t>)</w:t>
+            </w:r>
+          </w:p>
+          <w:p>
+            <w:pPr>
+              <w:rPr>
+                <w:rFonts w:ascii="Times New Roman" w:eastAsia="Times New Roman" w:hAnsi="Times New Roman" w:cs="Times New Roman"/>
+                <w:sz w:val="24"/>
+                <w:szCs w:val="24"/>
+                <w:lang w:val="ru-RU" w:eastAsia="ru-KG"/>
+              </w:rPr>
+            </w:pPr>
+          </w:p>
+        </w:tc>
+        <w:tc>
+          <w:tcPr>
+            <w:tcW w:w="5228" w:type="dxa"/>
+          </w:tcPr>
+          <w:p>
+            <w:pPr>
+              <w:rPr>
+                <w:rFonts w:ascii="Times New Roman" w:eastAsia="Times New Roman" w:hAnsi="Times New Roman" w:cs="Times New Roman"/>
+                <w:sz w:val="24"/>
+                <w:szCs w:val="24"/>
+                <w:lang w:val="ru-RU" w:eastAsia="ru-KG"/>
+              </w:rPr>
+            </w:pPr>
+            <w:hyperlink r:id="rId9" w:history="1">
+              <w:r>
+                <w:rPr>
+                  <w:rStyle w:val="a8"/>
+                  <w:rFonts w:ascii="Times New Roman" w:eastAsia="Times New Roman" w:hAnsi="Times New Roman" w:cs="Times New Roman"/>
+                  <w:sz w:val="24"/>
+                  <w:szCs w:val="24"/>
+                  <w:lang w:val="en-US" w:eastAsia="ru-KG"/>
+                </w:rPr>
+                <w:t>GitHub</w:t>
+              </w:r>
+            </w:hyperlink>
+            <w:r>
+              <w:rPr>
+                <w:rFonts w:ascii="Times New Roman" w:eastAsia="Times New Roman" w:hAnsi="Times New Roman" w:cs="Times New Roman"/>
+                <w:sz w:val="24"/>
+                <w:szCs w:val="24"/>
+                <w:lang w:val="ru-RU" w:eastAsia="ru-KG"/>
+              </w:rPr>
+              <w:t xml:space="preserve">   </w:t>
+            </w:r>
+            <w:hyperlink r:id="rId10" w:history="1">
+              <w:r>
+                <w:rPr>
+                  <w:rStyle w:val="a8"/>
+                  <w:rFonts w:ascii="Times New Roman" w:eastAsia="Times New Roman" w:hAnsi="Times New Roman" w:cs="Times New Roman"/>
+                  <w:sz w:val="24"/>
+                  <w:szCs w:val="24"/>
+                  <w:lang w:val="ru-RU" w:eastAsia="ru-KG"/>
+                </w:rPr>
+                <w:t>Портфолио</w:t>
+              </w:r>
+            </w:hyperlink>
+            <w:r>
+              <w:rPr>
+                <w:rFonts w:ascii="Times New Roman" w:eastAsia="Times New Roman" w:hAnsi="Times New Roman" w:cs="Times New Roman"/>
+                <w:sz w:val="24"/>
+                <w:szCs w:val="24"/>
+                <w:lang w:val="ru-RU" w:eastAsia="ru-KG"/>
+              </w:rPr>
+              <w:t xml:space="preserve"> </w:t>
+            </w:r>
+          </w:p>
+        </w:tc>
+      </w:tr>
+    </w:tbl>
     <w:p>
       <w:pPr>
         <w:spacing w:before="720" w:after="720" w:line="240" w:lineRule="auto"/>
@@ -5207,6 +5111,18 @@
       <w:shd w:val="clear" w:color="auto" w:fill="E1DFDD"/>
     </w:rPr>
   </w:style>
+  <w:style w:type="character" w:styleId="aa">
+    <w:name w:val="FollowedHyperlink"/>
+    <w:basedOn w:val="a0"/>
+    <w:uiPriority w:val="99"/>
+    <w:semiHidden/>
+    <w:unhideWhenUsed/>
+    <w:rsid w:val="00B33474"/>
+    <w:rPr>
+      <w:color w:val="954F72" w:themeColor="followedHyperlink"/>
+      <w:u w:val="single"/>
+    </w:rPr>
+  </w:style>
 </w:styles>
 </file>
 

</xml_diff>